<commit_message>
Minor additions and edited documentation
</commit_message>
<xml_diff>
--- a/Eindoplevering/Web-documentatie.docx
+++ b/Eindoplevering/Web-documentatie.docx
@@ -4,7 +4,7 @@
   <w:body>
     <w:p>
       <w:pPr>
-        <w:pStyle w:val="Titel"/>
+        <w:pStyle w:val="Title"/>
         <w:jc w:val="center"/>
       </w:pPr>
       <w:r>
@@ -13,7 +13,7 @@
     </w:p>
     <w:p>
       <w:pPr>
-        <w:pStyle w:val="Titel"/>
+        <w:pStyle w:val="Title"/>
         <w:jc w:val="center"/>
         <w:rPr>
           <w:sz w:val="40"/>
@@ -383,7 +383,7 @@
     </w:tbl>
     <w:p>
       <w:pPr>
-        <w:pStyle w:val="Titel"/>
+        <w:pStyle w:val="Title"/>
         <w:rPr>
           <w:sz w:val="40"/>
           <w:szCs w:val="40"/>
@@ -421,7 +421,7 @@
       <w:sdtContent>
         <w:p>
           <w:pPr>
-            <w:pStyle w:val="Kopvaninhoudsopgave"/>
+            <w:pStyle w:val="TOCHeading"/>
           </w:pPr>
           <w:r>
             <w:t>Inhoud</w:t>
@@ -429,7 +429,7 @@
         </w:p>
         <w:p>
           <w:pPr>
-            <w:pStyle w:val="Inhopg1"/>
+            <w:pStyle w:val="TOC1"/>
             <w:tabs>
               <w:tab w:val="right" w:leader="dot" w:pos="9016"/>
             </w:tabs>
@@ -510,7 +510,7 @@
         </w:p>
         <w:p>
           <w:pPr>
-            <w:pStyle w:val="Inhopg1"/>
+            <w:pStyle w:val="TOC1"/>
             <w:tabs>
               <w:tab w:val="right" w:leader="dot" w:pos="9016"/>
             </w:tabs>
@@ -581,7 +581,7 @@
         </w:p>
         <w:p>
           <w:pPr>
-            <w:pStyle w:val="Inhopg2"/>
+            <w:pStyle w:val="TOC2"/>
             <w:tabs>
               <w:tab w:val="right" w:leader="dot" w:pos="9016"/>
             </w:tabs>
@@ -652,7 +652,7 @@
         </w:p>
         <w:p>
           <w:pPr>
-            <w:pStyle w:val="Inhopg2"/>
+            <w:pStyle w:val="TOC2"/>
             <w:tabs>
               <w:tab w:val="right" w:leader="dot" w:pos="9016"/>
             </w:tabs>
@@ -723,7 +723,7 @@
         </w:p>
         <w:p>
           <w:pPr>
-            <w:pStyle w:val="Inhopg2"/>
+            <w:pStyle w:val="TOC2"/>
             <w:tabs>
               <w:tab w:val="right" w:leader="dot" w:pos="9016"/>
             </w:tabs>
@@ -794,7 +794,7 @@
         </w:p>
         <w:p>
           <w:pPr>
-            <w:pStyle w:val="Inhopg1"/>
+            <w:pStyle w:val="TOC1"/>
             <w:tabs>
               <w:tab w:val="right" w:leader="dot" w:pos="9016"/>
             </w:tabs>
@@ -865,7 +865,7 @@
         </w:p>
         <w:p>
           <w:pPr>
-            <w:pStyle w:val="Inhopg1"/>
+            <w:pStyle w:val="TOC1"/>
             <w:tabs>
               <w:tab w:val="right" w:leader="dot" w:pos="9016"/>
             </w:tabs>
@@ -936,7 +936,7 @@
         </w:p>
         <w:p>
           <w:pPr>
-            <w:pStyle w:val="Inhopg2"/>
+            <w:pStyle w:val="TOC2"/>
             <w:tabs>
               <w:tab w:val="right" w:leader="dot" w:pos="9016"/>
             </w:tabs>
@@ -1007,7 +1007,7 @@
         </w:p>
         <w:p>
           <w:pPr>
-            <w:pStyle w:val="Inhopg2"/>
+            <w:pStyle w:val="TOC2"/>
             <w:tabs>
               <w:tab w:val="right" w:leader="dot" w:pos="9016"/>
             </w:tabs>
@@ -1077,7 +1077,7 @@
         </w:p>
         <w:p>
           <w:pPr>
-            <w:pStyle w:val="Inhopg2"/>
+            <w:pStyle w:val="TOC2"/>
             <w:tabs>
               <w:tab w:val="right" w:leader="dot" w:pos="9016"/>
             </w:tabs>
@@ -1147,7 +1147,7 @@
         </w:p>
         <w:p>
           <w:pPr>
-            <w:pStyle w:val="Inhopg2"/>
+            <w:pStyle w:val="TOC2"/>
             <w:tabs>
               <w:tab w:val="right" w:leader="dot" w:pos="9016"/>
             </w:tabs>
@@ -1217,7 +1217,7 @@
         </w:p>
         <w:p>
           <w:pPr>
-            <w:pStyle w:val="Inhopg2"/>
+            <w:pStyle w:val="TOC2"/>
             <w:tabs>
               <w:tab w:val="right" w:leader="dot" w:pos="9016"/>
             </w:tabs>
@@ -1287,7 +1287,7 @@
         </w:p>
         <w:p>
           <w:pPr>
-            <w:pStyle w:val="Inhopg2"/>
+            <w:pStyle w:val="TOC2"/>
             <w:tabs>
               <w:tab w:val="right" w:leader="dot" w:pos="9016"/>
             </w:tabs>
@@ -1357,7 +1357,7 @@
         </w:p>
         <w:p>
           <w:pPr>
-            <w:pStyle w:val="Inhopg1"/>
+            <w:pStyle w:val="TOC1"/>
             <w:tabs>
               <w:tab w:val="right" w:leader="dot" w:pos="9016"/>
             </w:tabs>
@@ -1427,7 +1427,7 @@
         </w:p>
         <w:p>
           <w:pPr>
-            <w:pStyle w:val="Inhopg1"/>
+            <w:pStyle w:val="TOC1"/>
             <w:tabs>
               <w:tab w:val="right" w:leader="dot" w:pos="9016"/>
             </w:tabs>
@@ -1497,7 +1497,7 @@
         </w:p>
         <w:p>
           <w:pPr>
-            <w:pStyle w:val="Inhopg2"/>
+            <w:pStyle w:val="TOC2"/>
             <w:tabs>
               <w:tab w:val="right" w:leader="dot" w:pos="9016"/>
             </w:tabs>
@@ -1567,7 +1567,7 @@
         </w:p>
         <w:p>
           <w:pPr>
-            <w:pStyle w:val="Inhopg2"/>
+            <w:pStyle w:val="TOC2"/>
             <w:tabs>
               <w:tab w:val="right" w:leader="dot" w:pos="9016"/>
             </w:tabs>
@@ -1648,7 +1648,7 @@
     </w:sdt>
     <w:p>
       <w:pPr>
-        <w:pStyle w:val="Kop1"/>
+        <w:pStyle w:val="Heading1"/>
         <w:rPr>
           <w:rFonts w:eastAsia="Times New Roman"/>
           <w:lang w:eastAsia="nl-NL"/>
@@ -2120,16 +2120,10 @@
     </w:p>
     <w:p>
       <w:pPr>
-        <w:pStyle w:val="Kop1"/>
-        <w:rPr>
-          <w:lang w:val="en-US"/>
-        </w:rPr>
+        <w:pStyle w:val="Heading1"/>
       </w:pPr>
       <w:bookmarkStart w:id="2" w:name="_Toc73620385"/>
       <w:r>
-        <w:rPr>
-          <w:lang w:val="en-US"/>
-        </w:rPr>
         <w:lastRenderedPageBreak/>
         <w:t>Contextdiagram</w:t>
       </w:r>
@@ -2141,10 +2135,13 @@
       <w:r>
         <w:t>k ook een context diagram toegevoegd om de interacties met het systeem te visualiseren.</w:t>
       </w:r>
+      <w:r>
+        <w:t xml:space="preserve"> Hierin geefthet websysteem informatie door aan de game en stuurt de game vervolgens runs terug naar het websysteem, het websysteem slaat hierna de runs op in de database. Verder kan het websysteem ook benaderd worden als verschillende gebruikers, deze gebruikers kunnen bijvoorbeeld runs inzien en mogelijk aanpassen.</w:t>
+      </w:r>
     </w:p>
     <w:p>
       <w:pPr>
-        <w:pStyle w:val="Kop1"/>
+        <w:pStyle w:val="Heading1"/>
         <w:rPr>
           <w:lang w:val="en-US"/>
         </w:rPr>
@@ -2155,9 +2152,9 @@
           <w:lang w:val="en-US"/>
         </w:rPr>
         <w:drawing>
-          <wp:inline distT="0" distB="0" distL="0" distR="0" wp14:anchorId="6DA707A0" wp14:editId="7DE88ED4">
-            <wp:extent cx="5727700" cy="3174365"/>
-            <wp:effectExtent l="0" t="0" r="6350" b="6985"/>
+          <wp:inline distT="0" distB="0" distL="0" distR="0" wp14:anchorId="6DA707A0" wp14:editId="58E9D64B">
+            <wp:extent cx="5257800" cy="2913940"/>
+            <wp:effectExtent l="0" t="0" r="0" b="1270"/>
             <wp:docPr id="2" name="Afbeelding 2"/>
             <wp:cNvGraphicFramePr>
               <a:graphicFrameLocks xmlns:a="http://schemas.openxmlformats.org/drawingml/2006/main" noChangeAspect="1"/>
@@ -2187,7 +2184,7 @@
                   <pic:spPr bwMode="auto">
                     <a:xfrm>
                       <a:off x="0" y="0"/>
-                      <a:ext cx="5727700" cy="3174365"/>
+                      <a:ext cx="5263575" cy="2917141"/>
                     </a:xfrm>
                     <a:prstGeom prst="rect">
                       <a:avLst/>
@@ -2206,7 +2203,7 @@
     </w:p>
     <w:p>
       <w:pPr>
-        <w:pStyle w:val="Kop1"/>
+        <w:pStyle w:val="Heading1"/>
         <w:rPr>
           <w:lang w:val="en-US"/>
         </w:rPr>
@@ -2214,15 +2211,9 @@
     </w:p>
     <w:p>
       <w:pPr>
-        <w:pStyle w:val="Kop1"/>
-        <w:rPr>
-          <w:lang w:val="en-US"/>
-        </w:rPr>
-      </w:pPr>
-      <w:r>
-        <w:rPr>
-          <w:lang w:val="en-US"/>
-        </w:rPr>
+        <w:pStyle w:val="Heading1"/>
+      </w:pPr>
+      <w:r>
         <w:t>Conceptueel model</w:t>
       </w:r>
     </w:p>
@@ -2233,6 +2224,9 @@
       <w:r>
         <w:t>en conceptueel model gemaakt.</w:t>
       </w:r>
+      <w:r>
+        <w:t xml:space="preserve"> Dit model laat heel snel de basis connecties binnen het systeem zien en is een goed basislijn om een ERD en andere documenten op te stellen.</w:t>
+      </w:r>
     </w:p>
     <w:p>
       <w:pPr>
@@ -2246,9 +2240,9 @@
           <w:lang w:val="en-US"/>
         </w:rPr>
         <w:drawing>
-          <wp:inline distT="0" distB="0" distL="0" distR="0" wp14:anchorId="7B0BD87D" wp14:editId="4537C10F">
-            <wp:extent cx="5727700" cy="3252470"/>
-            <wp:effectExtent l="0" t="0" r="6350" b="5080"/>
+          <wp:inline distT="0" distB="0" distL="0" distR="0" wp14:anchorId="7B0BD87D" wp14:editId="59776321">
+            <wp:extent cx="5314950" cy="3018090"/>
+            <wp:effectExtent l="0" t="0" r="0" b="0"/>
             <wp:docPr id="3" name="Afbeelding 3"/>
             <wp:cNvGraphicFramePr>
               <a:graphicFrameLocks xmlns:a="http://schemas.openxmlformats.org/drawingml/2006/main" noChangeAspect="1"/>
@@ -2278,7 +2272,7 @@
                   <pic:spPr bwMode="auto">
                     <a:xfrm>
                       <a:off x="0" y="0"/>
-                      <a:ext cx="5727700" cy="3252470"/>
+                      <a:ext cx="5320489" cy="3021236"/>
                     </a:xfrm>
                     <a:prstGeom prst="rect">
                       <a:avLst/>
@@ -2303,7 +2297,7 @@
     </w:p>
     <w:p>
       <w:pPr>
-        <w:pStyle w:val="Kop1"/>
+        <w:pStyle w:val="Heading1"/>
         <w:rPr>
           <w:lang w:val="en-US"/>
         </w:rPr>
@@ -2385,7 +2379,7 @@
     </w:p>
     <w:p>
       <w:pPr>
-        <w:pStyle w:val="Kop2"/>
+        <w:pStyle w:val="Heading2"/>
         <w:rPr>
           <w:lang w:val="en-US"/>
         </w:rPr>
@@ -2403,7 +2397,7 @@
     </w:p>
     <w:p>
       <w:pPr>
-        <w:pStyle w:val="Lijstalinea"/>
+        <w:pStyle w:val="ListParagraph"/>
         <w:numPr>
           <w:ilvl w:val="0"/>
           <w:numId w:val="13"/>
@@ -2432,7 +2426,7 @@
     </w:p>
     <w:p>
       <w:pPr>
-        <w:pStyle w:val="Lijstalinea"/>
+        <w:pStyle w:val="ListParagraph"/>
         <w:numPr>
           <w:ilvl w:val="1"/>
           <w:numId w:val="13"/>
@@ -2458,7 +2452,7 @@
     </w:p>
     <w:p>
       <w:pPr>
-        <w:pStyle w:val="Lijstalinea"/>
+        <w:pStyle w:val="ListParagraph"/>
         <w:numPr>
           <w:ilvl w:val="1"/>
           <w:numId w:val="13"/>
@@ -2484,7 +2478,7 @@
     </w:p>
     <w:p>
       <w:pPr>
-        <w:pStyle w:val="Lijstalinea"/>
+        <w:pStyle w:val="ListParagraph"/>
         <w:numPr>
           <w:ilvl w:val="0"/>
           <w:numId w:val="13"/>
@@ -2503,7 +2497,7 @@
     </w:p>
     <w:p>
       <w:pPr>
-        <w:pStyle w:val="Lijstalinea"/>
+        <w:pStyle w:val="ListParagraph"/>
         <w:numPr>
           <w:ilvl w:val="1"/>
           <w:numId w:val="13"/>
@@ -2525,7 +2519,7 @@
     </w:p>
     <w:p>
       <w:pPr>
-        <w:pStyle w:val="Lijstalinea"/>
+        <w:pStyle w:val="ListParagraph"/>
         <w:numPr>
           <w:ilvl w:val="0"/>
           <w:numId w:val="13"/>
@@ -2547,7 +2541,7 @@
     </w:p>
     <w:p>
       <w:pPr>
-        <w:pStyle w:val="Lijstalinea"/>
+        <w:pStyle w:val="ListParagraph"/>
         <w:numPr>
           <w:ilvl w:val="1"/>
           <w:numId w:val="13"/>
@@ -2580,7 +2574,7 @@
     </w:p>
     <w:p>
       <w:pPr>
-        <w:pStyle w:val="Lijstalinea"/>
+        <w:pStyle w:val="ListParagraph"/>
         <w:numPr>
           <w:ilvl w:val="0"/>
           <w:numId w:val="13"/>
@@ -2599,7 +2593,7 @@
     </w:p>
     <w:p>
       <w:pPr>
-        <w:pStyle w:val="Lijstalinea"/>
+        <w:pStyle w:val="ListParagraph"/>
         <w:numPr>
           <w:ilvl w:val="1"/>
           <w:numId w:val="13"/>
@@ -2625,7 +2619,7 @@
     </w:p>
     <w:p>
       <w:pPr>
-        <w:pStyle w:val="Lijstalinea"/>
+        <w:pStyle w:val="ListParagraph"/>
         <w:numPr>
           <w:ilvl w:val="0"/>
           <w:numId w:val="13"/>
@@ -2644,7 +2638,7 @@
     </w:p>
     <w:p>
       <w:pPr>
-        <w:pStyle w:val="Lijstalinea"/>
+        <w:pStyle w:val="ListParagraph"/>
         <w:numPr>
           <w:ilvl w:val="1"/>
           <w:numId w:val="13"/>
@@ -2670,7 +2664,7 @@
     </w:p>
     <w:p>
       <w:pPr>
-        <w:pStyle w:val="Lijstalinea"/>
+        <w:pStyle w:val="ListParagraph"/>
         <w:numPr>
           <w:ilvl w:val="0"/>
           <w:numId w:val="13"/>
@@ -2695,7 +2689,7 @@
     </w:p>
     <w:p>
       <w:pPr>
-        <w:pStyle w:val="Lijstalinea"/>
+        <w:pStyle w:val="ListParagraph"/>
         <w:numPr>
           <w:ilvl w:val="1"/>
           <w:numId w:val="13"/>
@@ -2721,7 +2715,7 @@
     </w:p>
     <w:p>
       <w:pPr>
-        <w:pStyle w:val="Lijstalinea"/>
+        <w:pStyle w:val="ListParagraph"/>
         <w:numPr>
           <w:ilvl w:val="0"/>
           <w:numId w:val="13"/>
@@ -2740,7 +2734,7 @@
     </w:p>
     <w:p>
       <w:pPr>
-        <w:pStyle w:val="Lijstalinea"/>
+        <w:pStyle w:val="ListParagraph"/>
         <w:numPr>
           <w:ilvl w:val="1"/>
           <w:numId w:val="13"/>
@@ -2759,7 +2753,7 @@
     </w:p>
     <w:p>
       <w:pPr>
-        <w:pStyle w:val="Lijstalinea"/>
+        <w:pStyle w:val="ListParagraph"/>
         <w:numPr>
           <w:ilvl w:val="1"/>
           <w:numId w:val="13"/>
@@ -2796,7 +2790,7 @@
     </w:p>
     <w:p>
       <w:pPr>
-        <w:pStyle w:val="Lijstalinea"/>
+        <w:pStyle w:val="ListParagraph"/>
         <w:numPr>
           <w:ilvl w:val="0"/>
           <w:numId w:val="13"/>
@@ -2821,7 +2815,7 @@
     </w:p>
     <w:p>
       <w:pPr>
-        <w:pStyle w:val="Lijstalinea"/>
+        <w:pStyle w:val="ListParagraph"/>
         <w:numPr>
           <w:ilvl w:val="1"/>
           <w:numId w:val="13"/>
@@ -2847,7 +2841,7 @@
     </w:p>
     <w:p>
       <w:pPr>
-        <w:pStyle w:val="Lijstalinea"/>
+        <w:pStyle w:val="ListParagraph"/>
         <w:numPr>
           <w:ilvl w:val="1"/>
           <w:numId w:val="13"/>
@@ -2882,7 +2876,7 @@
     </w:p>
     <w:p>
       <w:pPr>
-        <w:pStyle w:val="Lijstalinea"/>
+        <w:pStyle w:val="ListParagraph"/>
         <w:numPr>
           <w:ilvl w:val="1"/>
           <w:numId w:val="13"/>
@@ -2922,7 +2916,7 @@
     </w:p>
     <w:p>
       <w:pPr>
-        <w:pStyle w:val="Kop2"/>
+        <w:pStyle w:val="Heading2"/>
         <w:rPr>
           <w:lang w:val="en-US"/>
         </w:rPr>
@@ -2940,7 +2934,7 @@
     </w:p>
     <w:p>
       <w:pPr>
-        <w:pStyle w:val="Lijstalinea"/>
+        <w:pStyle w:val="ListParagraph"/>
         <w:numPr>
           <w:ilvl w:val="0"/>
           <w:numId w:val="12"/>
@@ -2962,7 +2956,7 @@
     </w:p>
     <w:p>
       <w:pPr>
-        <w:pStyle w:val="Lijstalinea"/>
+        <w:pStyle w:val="ListParagraph"/>
         <w:numPr>
           <w:ilvl w:val="1"/>
           <w:numId w:val="12"/>
@@ -2981,7 +2975,7 @@
     </w:p>
     <w:p>
       <w:pPr>
-        <w:pStyle w:val="Lijstalinea"/>
+        <w:pStyle w:val="ListParagraph"/>
         <w:numPr>
           <w:ilvl w:val="0"/>
           <w:numId w:val="12"/>
@@ -3006,7 +3000,7 @@
     </w:p>
     <w:p>
       <w:pPr>
-        <w:pStyle w:val="Lijstalinea"/>
+        <w:pStyle w:val="ListParagraph"/>
         <w:numPr>
           <w:ilvl w:val="1"/>
           <w:numId w:val="12"/>
@@ -3032,7 +3026,7 @@
     </w:p>
     <w:p>
       <w:pPr>
-        <w:pStyle w:val="Lijstalinea"/>
+        <w:pStyle w:val="ListParagraph"/>
         <w:numPr>
           <w:ilvl w:val="1"/>
           <w:numId w:val="12"/>
@@ -3058,7 +3052,7 @@
     </w:p>
     <w:p>
       <w:pPr>
-        <w:pStyle w:val="Kop2"/>
+        <w:pStyle w:val="Heading2"/>
         <w:rPr>
           <w:lang w:val="en-US"/>
         </w:rPr>
@@ -3076,7 +3070,7 @@
     </w:p>
     <w:p>
       <w:pPr>
-        <w:pStyle w:val="Lijstalinea"/>
+        <w:pStyle w:val="ListParagraph"/>
         <w:numPr>
           <w:ilvl w:val="0"/>
           <w:numId w:val="11"/>
@@ -3098,7 +3092,7 @@
     </w:p>
     <w:p>
       <w:pPr>
-        <w:pStyle w:val="Lijstalinea"/>
+        <w:pStyle w:val="ListParagraph"/>
         <w:numPr>
           <w:ilvl w:val="1"/>
           <w:numId w:val="11"/>
@@ -3131,7 +3125,7 @@
     </w:p>
     <w:p>
       <w:pPr>
-        <w:pStyle w:val="Lijstalinea"/>
+        <w:pStyle w:val="ListParagraph"/>
         <w:numPr>
           <w:ilvl w:val="1"/>
           <w:numId w:val="11"/>
@@ -3184,7 +3178,7 @@
     </w:p>
     <w:p>
       <w:pPr>
-        <w:pStyle w:val="Lijstalinea"/>
+        <w:pStyle w:val="ListParagraph"/>
         <w:numPr>
           <w:ilvl w:val="0"/>
           <w:numId w:val="11"/>
@@ -3203,7 +3197,7 @@
     </w:p>
     <w:p>
       <w:pPr>
-        <w:pStyle w:val="Lijstalinea"/>
+        <w:pStyle w:val="ListParagraph"/>
         <w:numPr>
           <w:ilvl w:val="1"/>
           <w:numId w:val="11"/>
@@ -3243,7 +3237,7 @@
     </w:p>
     <w:p>
       <w:pPr>
-        <w:pStyle w:val="Lijstalinea"/>
+        <w:pStyle w:val="ListParagraph"/>
         <w:numPr>
           <w:ilvl w:val="1"/>
           <w:numId w:val="11"/>
@@ -3283,7 +3277,7 @@
     </w:p>
     <w:p>
       <w:pPr>
-        <w:pStyle w:val="Lijstalinea"/>
+        <w:pStyle w:val="ListParagraph"/>
         <w:numPr>
           <w:ilvl w:val="0"/>
           <w:numId w:val="11"/>
@@ -3302,7 +3296,7 @@
     </w:p>
     <w:p>
       <w:pPr>
-        <w:pStyle w:val="Lijstalinea"/>
+        <w:pStyle w:val="ListParagraph"/>
         <w:numPr>
           <w:ilvl w:val="1"/>
           <w:numId w:val="11"/>
@@ -3338,7 +3332,7 @@
     </w:p>
     <w:p>
       <w:pPr>
-        <w:pStyle w:val="Kop1"/>
+        <w:pStyle w:val="Heading1"/>
         <w:rPr>
           <w:lang w:val="en-US"/>
         </w:rPr>
@@ -3367,7 +3361,7 @@
     </w:p>
     <w:p>
       <w:pPr>
-        <w:pStyle w:val="Lijstalinea"/>
+        <w:pStyle w:val="ListParagraph"/>
         <w:numPr>
           <w:ilvl w:val="0"/>
           <w:numId w:val="6"/>
@@ -3403,7 +3397,7 @@
     </w:p>
     <w:p>
       <w:pPr>
-        <w:pStyle w:val="Lijstalinea"/>
+        <w:pStyle w:val="ListParagraph"/>
         <w:numPr>
           <w:ilvl w:val="0"/>
           <w:numId w:val="6"/>
@@ -3439,7 +3433,7 @@
     </w:p>
     <w:p>
       <w:pPr>
-        <w:pStyle w:val="Lijstalinea"/>
+        <w:pStyle w:val="ListParagraph"/>
         <w:numPr>
           <w:ilvl w:val="0"/>
           <w:numId w:val="6"/>
@@ -3472,7 +3466,7 @@
     </w:p>
     <w:p>
       <w:pPr>
-        <w:pStyle w:val="Lijstalinea"/>
+        <w:pStyle w:val="ListParagraph"/>
         <w:numPr>
           <w:ilvl w:val="0"/>
           <w:numId w:val="6"/>
@@ -3508,7 +3502,7 @@
     </w:p>
     <w:p>
       <w:pPr>
-        <w:pStyle w:val="Lijstalinea"/>
+        <w:pStyle w:val="ListParagraph"/>
         <w:numPr>
           <w:ilvl w:val="0"/>
           <w:numId w:val="6"/>
@@ -3541,7 +3535,7 @@
     </w:p>
     <w:p>
       <w:pPr>
-        <w:pStyle w:val="Lijstalinea"/>
+        <w:pStyle w:val="ListParagraph"/>
         <w:numPr>
           <w:ilvl w:val="0"/>
           <w:numId w:val="6"/>
@@ -3587,7 +3581,7 @@
     </w:p>
     <w:p>
       <w:pPr>
-        <w:pStyle w:val="Kop1"/>
+        <w:pStyle w:val="Heading1"/>
         <w:rPr>
           <w:lang w:val="en-US"/>
         </w:rPr>
@@ -3605,7 +3599,7 @@
     </w:p>
     <w:p>
       <w:pPr>
-        <w:pStyle w:val="Kop2"/>
+        <w:pStyle w:val="Heading2"/>
         <w:rPr>
           <w:lang w:val="en-US"/>
         </w:rPr>
@@ -3627,7 +3621,7 @@
     </w:p>
     <w:tbl>
       <w:tblPr>
-        <w:tblStyle w:val="Tabelraster"/>
+        <w:tblStyle w:val="TableGrid"/>
         <w:tblW w:w="0" w:type="auto"/>
         <w:tblLook w:val="04A0" w:firstRow="1" w:lastRow="0" w:firstColumn="1" w:lastColumn="0" w:noHBand="0" w:noVBand="1"/>
       </w:tblPr>
@@ -3781,7 +3775,7 @@
           </w:tcPr>
           <w:p>
             <w:pPr>
-              <w:pStyle w:val="Lijstalinea"/>
+              <w:pStyle w:val="ListParagraph"/>
               <w:numPr>
                 <w:ilvl w:val="0"/>
                 <w:numId w:val="15"/>
@@ -3793,7 +3787,7 @@
           </w:p>
           <w:p>
             <w:pPr>
-              <w:pStyle w:val="Lijstalinea"/>
+              <w:pStyle w:val="ListParagraph"/>
               <w:numPr>
                 <w:ilvl w:val="0"/>
                 <w:numId w:val="15"/>
@@ -3805,7 +3799,7 @@
           </w:p>
           <w:p>
             <w:pPr>
-              <w:pStyle w:val="Lijstalinea"/>
+              <w:pStyle w:val="ListParagraph"/>
               <w:numPr>
                 <w:ilvl w:val="0"/>
                 <w:numId w:val="15"/>
@@ -3834,7 +3828,7 @@
           </w:tcPr>
           <w:p>
             <w:pPr>
-              <w:pStyle w:val="Lijstalinea"/>
+              <w:pStyle w:val="ListParagraph"/>
               <w:numPr>
                 <w:ilvl w:val="0"/>
                 <w:numId w:val="16"/>
@@ -3846,7 +3840,7 @@
           </w:p>
           <w:p>
             <w:pPr>
-              <w:pStyle w:val="Lijstalinea"/>
+              <w:pStyle w:val="ListParagraph"/>
               <w:numPr>
                 <w:ilvl w:val="0"/>
                 <w:numId w:val="16"/>
@@ -3893,12 +3887,12 @@
     </w:tbl>
     <w:p>
       <w:pPr>
-        <w:pStyle w:val="Kop2"/>
+        <w:pStyle w:val="Heading2"/>
       </w:pPr>
     </w:p>
     <w:p>
       <w:pPr>
-        <w:pStyle w:val="Kop2"/>
+        <w:pStyle w:val="Heading2"/>
       </w:pPr>
       <w:bookmarkStart w:id="14" w:name="_Toc73620392"/>
       <w:r>
@@ -3911,7 +3905,7 @@
     </w:p>
     <w:tbl>
       <w:tblPr>
-        <w:tblStyle w:val="Tabelraster"/>
+        <w:tblStyle w:val="TableGrid"/>
         <w:tblW w:w="0" w:type="auto"/>
         <w:tblLook w:val="04A0" w:firstRow="1" w:lastRow="0" w:firstColumn="1" w:lastColumn="0" w:noHBand="0" w:noVBand="1"/>
       </w:tblPr>
@@ -4065,7 +4059,7 @@
           </w:tcPr>
           <w:p>
             <w:pPr>
-              <w:pStyle w:val="Lijstalinea"/>
+              <w:pStyle w:val="ListParagraph"/>
               <w:numPr>
                 <w:ilvl w:val="0"/>
                 <w:numId w:val="17"/>
@@ -4078,7 +4072,7 @@
           </w:p>
           <w:p>
             <w:pPr>
-              <w:pStyle w:val="Lijstalinea"/>
+              <w:pStyle w:val="ListParagraph"/>
               <w:numPr>
                 <w:ilvl w:val="0"/>
                 <w:numId w:val="17"/>
@@ -4091,7 +4085,7 @@
           </w:p>
           <w:p>
             <w:pPr>
-              <w:pStyle w:val="Lijstalinea"/>
+              <w:pStyle w:val="ListParagraph"/>
               <w:numPr>
                 <w:ilvl w:val="0"/>
                 <w:numId w:val="17"/>
@@ -4104,7 +4098,7 @@
           </w:p>
           <w:p>
             <w:pPr>
-              <w:pStyle w:val="Lijstalinea"/>
+              <w:pStyle w:val="ListParagraph"/>
               <w:numPr>
                 <w:ilvl w:val="0"/>
                 <w:numId w:val="17"/>
@@ -4134,7 +4128,7 @@
           </w:tcPr>
           <w:p>
             <w:pPr>
-              <w:pStyle w:val="Lijstalinea"/>
+              <w:pStyle w:val="ListParagraph"/>
               <w:numPr>
                 <w:ilvl w:val="0"/>
                 <w:numId w:val="18"/>
@@ -4173,7 +4167,7 @@
     <w:p/>
     <w:p>
       <w:pPr>
-        <w:pStyle w:val="Kop2"/>
+        <w:pStyle w:val="Heading2"/>
       </w:pPr>
       <w:bookmarkStart w:id="15" w:name="_Toc73620393"/>
       <w:r>
@@ -4189,7 +4183,7 @@
     </w:p>
     <w:tbl>
       <w:tblPr>
-        <w:tblStyle w:val="Tabelraster"/>
+        <w:tblStyle w:val="TableGrid"/>
         <w:tblW w:w="0" w:type="auto"/>
         <w:tblLook w:val="04A0" w:firstRow="1" w:lastRow="0" w:firstColumn="1" w:lastColumn="0" w:noHBand="0" w:noVBand="1"/>
       </w:tblPr>
@@ -4346,7 +4340,7 @@
           </w:tcPr>
           <w:p>
             <w:pPr>
-              <w:pStyle w:val="Lijstalinea"/>
+              <w:pStyle w:val="ListParagraph"/>
               <w:numPr>
                 <w:ilvl w:val="0"/>
                 <w:numId w:val="20"/>
@@ -4358,7 +4352,7 @@
           </w:p>
           <w:p>
             <w:pPr>
-              <w:pStyle w:val="Lijstalinea"/>
+              <w:pStyle w:val="ListParagraph"/>
               <w:numPr>
                 <w:ilvl w:val="0"/>
                 <w:numId w:val="20"/>
@@ -4370,7 +4364,7 @@
           </w:p>
           <w:p>
             <w:pPr>
-              <w:pStyle w:val="Lijstalinea"/>
+              <w:pStyle w:val="ListParagraph"/>
               <w:numPr>
                 <w:ilvl w:val="0"/>
                 <w:numId w:val="20"/>
@@ -4382,7 +4376,7 @@
           </w:p>
           <w:p>
             <w:pPr>
-              <w:pStyle w:val="Lijstalinea"/>
+              <w:pStyle w:val="ListParagraph"/>
               <w:numPr>
                 <w:ilvl w:val="0"/>
                 <w:numId w:val="20"/>
@@ -4394,7 +4388,7 @@
           </w:p>
           <w:p>
             <w:pPr>
-              <w:pStyle w:val="Lijstalinea"/>
+              <w:pStyle w:val="ListParagraph"/>
               <w:numPr>
                 <w:ilvl w:val="0"/>
                 <w:numId w:val="20"/>
@@ -4406,7 +4400,7 @@
           </w:p>
           <w:p>
             <w:pPr>
-              <w:pStyle w:val="Lijstalinea"/>
+              <w:pStyle w:val="ListParagraph"/>
               <w:numPr>
                 <w:ilvl w:val="0"/>
                 <w:numId w:val="20"/>
@@ -4434,7 +4428,6 @@
           </w:tcPr>
           <w:p>
             <w:r>
-              <w:lastRenderedPageBreak/>
               <w:t>Uitzonderingen</w:t>
             </w:r>
           </w:p>
@@ -4445,7 +4438,7 @@
           </w:tcPr>
           <w:p>
             <w:pPr>
-              <w:pStyle w:val="Lijstalinea"/>
+              <w:pStyle w:val="ListParagraph"/>
               <w:numPr>
                 <w:ilvl w:val="0"/>
                 <w:numId w:val="19"/>
@@ -4457,7 +4450,7 @@
           </w:p>
           <w:p>
             <w:pPr>
-              <w:pStyle w:val="Lijstalinea"/>
+              <w:pStyle w:val="ListParagraph"/>
               <w:numPr>
                 <w:ilvl w:val="0"/>
                 <w:numId w:val="19"/>
@@ -4494,12 +4487,12 @@
     </w:tbl>
     <w:p>
       <w:pPr>
-        <w:pStyle w:val="Kop2"/>
+        <w:pStyle w:val="Heading2"/>
       </w:pPr>
     </w:p>
     <w:p>
       <w:pPr>
-        <w:pStyle w:val="Kop2"/>
+        <w:pStyle w:val="Heading2"/>
       </w:pPr>
       <w:bookmarkStart w:id="16" w:name="_Toc73620394"/>
       <w:r>
@@ -4512,7 +4505,7 @@
     </w:p>
     <w:tbl>
       <w:tblPr>
-        <w:tblStyle w:val="Tabelraster"/>
+        <w:tblStyle w:val="TableGrid"/>
         <w:tblW w:w="0" w:type="auto"/>
         <w:tblLook w:val="04A0" w:firstRow="1" w:lastRow="0" w:firstColumn="1" w:lastColumn="0" w:noHBand="0" w:noVBand="1"/>
       </w:tblPr>
@@ -4666,7 +4659,7 @@
           </w:tcPr>
           <w:p>
             <w:pPr>
-              <w:pStyle w:val="Lijstalinea"/>
+              <w:pStyle w:val="ListParagraph"/>
               <w:numPr>
                 <w:ilvl w:val="0"/>
                 <w:numId w:val="22"/>
@@ -4681,7 +4674,7 @@
           </w:p>
           <w:p>
             <w:pPr>
-              <w:pStyle w:val="Lijstalinea"/>
+              <w:pStyle w:val="ListParagraph"/>
               <w:numPr>
                 <w:ilvl w:val="0"/>
                 <w:numId w:val="22"/>
@@ -4693,7 +4686,7 @@
           </w:p>
           <w:p>
             <w:pPr>
-              <w:pStyle w:val="Lijstalinea"/>
+              <w:pStyle w:val="ListParagraph"/>
               <w:numPr>
                 <w:ilvl w:val="0"/>
                 <w:numId w:val="22"/>
@@ -4752,12 +4745,12 @@
     </w:tbl>
     <w:p>
       <w:pPr>
-        <w:pStyle w:val="Kop2"/>
+        <w:pStyle w:val="Heading2"/>
       </w:pPr>
     </w:p>
     <w:p>
       <w:pPr>
-        <w:pStyle w:val="Kop2"/>
+        <w:pStyle w:val="Heading2"/>
       </w:pPr>
       <w:bookmarkStart w:id="17" w:name="_Toc73620395"/>
       <w:r>
@@ -4773,7 +4766,7 @@
     </w:p>
     <w:tbl>
       <w:tblPr>
-        <w:tblStyle w:val="Tabelraster"/>
+        <w:tblStyle w:val="TableGrid"/>
         <w:tblW w:w="0" w:type="auto"/>
         <w:tblLook w:val="04A0" w:firstRow="1" w:lastRow="0" w:firstColumn="1" w:lastColumn="0" w:noHBand="0" w:noVBand="1"/>
       </w:tblPr>
@@ -4927,7 +4920,7 @@
           </w:tcPr>
           <w:p>
             <w:pPr>
-              <w:pStyle w:val="Lijstalinea"/>
+              <w:pStyle w:val="ListParagraph"/>
               <w:numPr>
                 <w:ilvl w:val="0"/>
                 <w:numId w:val="23"/>
@@ -4939,7 +4932,7 @@
           </w:p>
           <w:p>
             <w:pPr>
-              <w:pStyle w:val="Lijstalinea"/>
+              <w:pStyle w:val="ListParagraph"/>
               <w:numPr>
                 <w:ilvl w:val="0"/>
                 <w:numId w:val="23"/>
@@ -4951,7 +4944,7 @@
           </w:p>
           <w:p>
             <w:pPr>
-              <w:pStyle w:val="Lijstalinea"/>
+              <w:pStyle w:val="ListParagraph"/>
               <w:numPr>
                 <w:ilvl w:val="0"/>
                 <w:numId w:val="23"/>
@@ -4963,7 +4956,7 @@
           </w:p>
           <w:p>
             <w:pPr>
-              <w:pStyle w:val="Lijstalinea"/>
+              <w:pStyle w:val="ListParagraph"/>
               <w:numPr>
                 <w:ilvl w:val="0"/>
                 <w:numId w:val="23"/>
@@ -4975,7 +4968,7 @@
           </w:p>
           <w:p>
             <w:pPr>
-              <w:pStyle w:val="Lijstalinea"/>
+              <w:pStyle w:val="ListParagraph"/>
               <w:numPr>
                 <w:ilvl w:val="0"/>
                 <w:numId w:val="23"/>
@@ -4987,7 +4980,7 @@
           </w:p>
           <w:p>
             <w:pPr>
-              <w:pStyle w:val="Lijstalinea"/>
+              <w:pStyle w:val="ListParagraph"/>
               <w:numPr>
                 <w:ilvl w:val="0"/>
                 <w:numId w:val="23"/>
@@ -4999,7 +4992,7 @@
           </w:p>
           <w:p>
             <w:pPr>
-              <w:pStyle w:val="Lijstalinea"/>
+              <w:pStyle w:val="ListParagraph"/>
               <w:numPr>
                 <w:ilvl w:val="0"/>
                 <w:numId w:val="23"/>
@@ -5011,7 +5004,7 @@
           </w:p>
           <w:p>
             <w:pPr>
-              <w:pStyle w:val="Lijstalinea"/>
+              <w:pStyle w:val="ListParagraph"/>
               <w:numPr>
                 <w:ilvl w:val="0"/>
                 <w:numId w:val="23"/>
@@ -5040,7 +5033,7 @@
           </w:tcPr>
           <w:p>
             <w:pPr>
-              <w:pStyle w:val="Lijstalinea"/>
+              <w:pStyle w:val="ListParagraph"/>
               <w:numPr>
                 <w:ilvl w:val="0"/>
                 <w:numId w:val="24"/>
@@ -5052,7 +5045,7 @@
           </w:p>
           <w:p>
             <w:pPr>
-              <w:pStyle w:val="Lijstalinea"/>
+              <w:pStyle w:val="ListParagraph"/>
               <w:numPr>
                 <w:ilvl w:val="0"/>
                 <w:numId w:val="24"/>
@@ -5089,12 +5082,12 @@
     </w:tbl>
     <w:p>
       <w:pPr>
-        <w:pStyle w:val="Kop2"/>
+        <w:pStyle w:val="Heading2"/>
       </w:pPr>
     </w:p>
     <w:p>
       <w:pPr>
-        <w:pStyle w:val="Kop2"/>
+        <w:pStyle w:val="Heading2"/>
       </w:pPr>
       <w:bookmarkStart w:id="18" w:name="_Toc73620396"/>
       <w:r>
@@ -5107,7 +5100,7 @@
     </w:p>
     <w:tbl>
       <w:tblPr>
-        <w:tblStyle w:val="Tabelraster"/>
+        <w:tblStyle w:val="TableGrid"/>
         <w:tblW w:w="0" w:type="auto"/>
         <w:tblLook w:val="04A0" w:firstRow="1" w:lastRow="0" w:firstColumn="1" w:lastColumn="0" w:noHBand="0" w:noVBand="1"/>
       </w:tblPr>
@@ -5261,7 +5254,7 @@
           </w:tcPr>
           <w:p>
             <w:pPr>
-              <w:pStyle w:val="Lijstalinea"/>
+              <w:pStyle w:val="ListParagraph"/>
               <w:numPr>
                 <w:ilvl w:val="0"/>
                 <w:numId w:val="25"/>
@@ -5273,7 +5266,7 @@
           </w:p>
           <w:p>
             <w:pPr>
-              <w:pStyle w:val="Lijstalinea"/>
+              <w:pStyle w:val="ListParagraph"/>
               <w:numPr>
                 <w:ilvl w:val="0"/>
                 <w:numId w:val="25"/>
@@ -5285,7 +5278,7 @@
           </w:p>
           <w:p>
             <w:pPr>
-              <w:pStyle w:val="Lijstalinea"/>
+              <w:pStyle w:val="ListParagraph"/>
               <w:numPr>
                 <w:ilvl w:val="0"/>
                 <w:numId w:val="25"/>
@@ -5297,7 +5290,7 @@
           </w:p>
           <w:p>
             <w:pPr>
-              <w:pStyle w:val="Lijstalinea"/>
+              <w:pStyle w:val="ListParagraph"/>
               <w:numPr>
                 <w:ilvl w:val="0"/>
                 <w:numId w:val="25"/>
@@ -5310,7 +5303,7 @@
           </w:p>
           <w:p>
             <w:pPr>
-              <w:pStyle w:val="Lijstalinea"/>
+              <w:pStyle w:val="ListParagraph"/>
               <w:numPr>
                 <w:ilvl w:val="0"/>
                 <w:numId w:val="25"/>
@@ -5322,7 +5315,7 @@
           </w:p>
           <w:p>
             <w:pPr>
-              <w:pStyle w:val="Lijstalinea"/>
+              <w:pStyle w:val="ListParagraph"/>
               <w:numPr>
                 <w:ilvl w:val="0"/>
                 <w:numId w:val="25"/>
@@ -5334,7 +5327,7 @@
           </w:p>
           <w:p>
             <w:pPr>
-              <w:pStyle w:val="Lijstalinea"/>
+              <w:pStyle w:val="ListParagraph"/>
               <w:numPr>
                 <w:ilvl w:val="0"/>
                 <w:numId w:val="25"/>
@@ -5346,7 +5339,7 @@
           </w:p>
           <w:p>
             <w:pPr>
-              <w:pStyle w:val="Lijstalinea"/>
+              <w:pStyle w:val="ListParagraph"/>
               <w:numPr>
                 <w:ilvl w:val="0"/>
                 <w:numId w:val="25"/>
@@ -5365,7 +5358,6 @@
           </w:tcPr>
           <w:p>
             <w:r>
-              <w:lastRenderedPageBreak/>
               <w:t>Uitzonderingen</w:t>
             </w:r>
           </w:p>
@@ -5376,7 +5368,7 @@
           </w:tcPr>
           <w:p>
             <w:pPr>
-              <w:pStyle w:val="Lijstalinea"/>
+              <w:pStyle w:val="ListParagraph"/>
               <w:numPr>
                 <w:ilvl w:val="0"/>
                 <w:numId w:val="26"/>
@@ -5388,7 +5380,7 @@
           </w:p>
           <w:p>
             <w:pPr>
-              <w:pStyle w:val="Lijstalinea"/>
+              <w:pStyle w:val="ListParagraph"/>
               <w:numPr>
                 <w:ilvl w:val="0"/>
                 <w:numId w:val="26"/>
@@ -5425,12 +5417,12 @@
     </w:tbl>
     <w:p>
       <w:pPr>
-        <w:pStyle w:val="Kop2"/>
+        <w:pStyle w:val="Heading2"/>
       </w:pPr>
     </w:p>
     <w:p>
       <w:pPr>
-        <w:pStyle w:val="Kop1"/>
+        <w:pStyle w:val="Heading1"/>
       </w:pPr>
       <w:bookmarkStart w:id="19" w:name="_Toc73620397"/>
       <w:bookmarkStart w:id="20" w:name="_Hlk73623750"/>
@@ -5441,7 +5433,7 @@
     </w:p>
     <w:tbl>
       <w:tblPr>
-        <w:tblStyle w:val="Tabelraster"/>
+        <w:tblStyle w:val="TableGrid"/>
         <w:tblW w:w="9067" w:type="dxa"/>
         <w:tblLook w:val="04A0" w:firstRow="1" w:lastRow="0" w:firstColumn="1" w:lastColumn="0" w:noHBand="0" w:noVBand="1"/>
       </w:tblPr>
@@ -6407,7 +6399,7 @@
     </w:tbl>
     <w:p>
       <w:pPr>
-        <w:pStyle w:val="Kop1"/>
+        <w:pStyle w:val="Heading1"/>
       </w:pPr>
       <w:bookmarkStart w:id="21" w:name="_Toc73620398"/>
       <w:bookmarkEnd w:id="20"/>
@@ -6419,7 +6411,7 @@
     </w:p>
     <w:p>
       <w:pPr>
-        <w:pStyle w:val="Kop2"/>
+        <w:pStyle w:val="Heading2"/>
       </w:pPr>
       <w:bookmarkStart w:id="22" w:name="_Toc73620399"/>
       <w:r>
@@ -6489,7 +6481,7 @@
     </w:p>
     <w:p>
       <w:pPr>
-        <w:pStyle w:val="Kop2"/>
+        <w:pStyle w:val="Heading2"/>
       </w:pPr>
       <w:bookmarkStart w:id="23" w:name="_Toc73620400"/>
       <w:r>
@@ -9767,16 +9759,16 @@
     <w:lsdException w:name="Unresolved Mention" w:semiHidden="1" w:unhideWhenUsed="1"/>
     <w:lsdException w:name="Smart Link" w:semiHidden="1" w:unhideWhenUsed="1"/>
   </w:latentStyles>
-  <w:style w:type="paragraph" w:default="1" w:styleId="Standaard">
+  <w:style w:type="paragraph" w:default="1" w:styleId="Normal">
     <w:name w:val="Normal"/>
     <w:qFormat/>
     <w:rsid w:val="002B70E0"/>
   </w:style>
-  <w:style w:type="paragraph" w:styleId="Kop1">
+  <w:style w:type="paragraph" w:styleId="Heading1">
     <w:name w:val="heading 1"/>
-    <w:basedOn w:val="Standaard"/>
-    <w:next w:val="Standaard"/>
-    <w:link w:val="Kop1Char"/>
+    <w:basedOn w:val="Normal"/>
+    <w:next w:val="Normal"/>
+    <w:link w:val="Heading1Char"/>
     <w:uiPriority w:val="9"/>
     <w:qFormat/>
     <w:rsid w:val="00AD49F1"/>
@@ -9793,11 +9785,11 @@
       <w:szCs w:val="32"/>
     </w:rPr>
   </w:style>
-  <w:style w:type="paragraph" w:styleId="Kop2">
+  <w:style w:type="paragraph" w:styleId="Heading2">
     <w:name w:val="heading 2"/>
-    <w:basedOn w:val="Standaard"/>
-    <w:next w:val="Standaard"/>
-    <w:link w:val="Kop2Char"/>
+    <w:basedOn w:val="Normal"/>
+    <w:next w:val="Normal"/>
+    <w:link w:val="Heading2Char"/>
     <w:uiPriority w:val="9"/>
     <w:unhideWhenUsed/>
     <w:qFormat/>
@@ -9815,13 +9807,13 @@
       <w:szCs w:val="26"/>
     </w:rPr>
   </w:style>
-  <w:style w:type="character" w:default="1" w:styleId="Standaardalinea-lettertype">
+  <w:style w:type="character" w:default="1" w:styleId="DefaultParagraphFont">
     <w:name w:val="Default Paragraph Font"/>
     <w:uiPriority w:val="1"/>
     <w:semiHidden/>
     <w:unhideWhenUsed/>
   </w:style>
-  <w:style w:type="table" w:default="1" w:styleId="Standaardtabel">
+  <w:style w:type="table" w:default="1" w:styleId="TableNormal">
     <w:name w:val="Normal Table"/>
     <w:uiPriority w:val="99"/>
     <w:semiHidden/>
@@ -9836,16 +9828,16 @@
       </w:tblCellMar>
     </w:tblPr>
   </w:style>
-  <w:style w:type="numbering" w:default="1" w:styleId="Geenlijst">
+  <w:style w:type="numbering" w:default="1" w:styleId="NoList">
     <w:name w:val="No List"/>
     <w:uiPriority w:val="99"/>
     <w:semiHidden/>
     <w:unhideWhenUsed/>
   </w:style>
-  <w:style w:type="character" w:customStyle="1" w:styleId="Kop1Char">
-    <w:name w:val="Kop 1 Char"/>
-    <w:basedOn w:val="Standaardalinea-lettertype"/>
-    <w:link w:val="Kop1"/>
+  <w:style w:type="character" w:customStyle="1" w:styleId="Heading1Char">
+    <w:name w:val="Heading 1 Char"/>
+    <w:basedOn w:val="DefaultParagraphFont"/>
+    <w:link w:val="Heading1"/>
     <w:uiPriority w:val="9"/>
     <w:rsid w:val="00AD49F1"/>
     <w:rPr>
@@ -9855,10 +9847,10 @@
       <w:szCs w:val="32"/>
     </w:rPr>
   </w:style>
-  <w:style w:type="character" w:customStyle="1" w:styleId="Kop2Char">
-    <w:name w:val="Kop 2 Char"/>
-    <w:basedOn w:val="Standaardalinea-lettertype"/>
-    <w:link w:val="Kop2"/>
+  <w:style w:type="character" w:customStyle="1" w:styleId="Heading2Char">
+    <w:name w:val="Heading 2 Char"/>
+    <w:basedOn w:val="DefaultParagraphFont"/>
+    <w:link w:val="Heading2"/>
     <w:uiPriority w:val="9"/>
     <w:rsid w:val="00AD49F1"/>
     <w:rPr>
@@ -9868,9 +9860,9 @@
       <w:szCs w:val="26"/>
     </w:rPr>
   </w:style>
-  <w:style w:type="paragraph" w:styleId="Lijstalinea">
+  <w:style w:type="paragraph" w:styleId="ListParagraph">
     <w:name w:val="List Paragraph"/>
-    <w:basedOn w:val="Standaard"/>
+    <w:basedOn w:val="Normal"/>
     <w:uiPriority w:val="34"/>
     <w:qFormat/>
     <w:rsid w:val="00AD49F1"/>
@@ -9879,11 +9871,11 @@
       <w:contextualSpacing/>
     </w:pPr>
   </w:style>
-  <w:style w:type="paragraph" w:styleId="Titel">
+  <w:style w:type="paragraph" w:styleId="Title">
     <w:name w:val="Title"/>
-    <w:basedOn w:val="Standaard"/>
-    <w:next w:val="Standaard"/>
-    <w:link w:val="TitelChar"/>
+    <w:basedOn w:val="Normal"/>
+    <w:next w:val="Normal"/>
+    <w:link w:val="TitleChar"/>
     <w:uiPriority w:val="10"/>
     <w:qFormat/>
     <w:rsid w:val="00AD49F1"/>
@@ -9899,10 +9891,10 @@
       <w:szCs w:val="56"/>
     </w:rPr>
   </w:style>
-  <w:style w:type="character" w:customStyle="1" w:styleId="TitelChar">
-    <w:name w:val="Titel Char"/>
-    <w:basedOn w:val="Standaardalinea-lettertype"/>
-    <w:link w:val="Titel"/>
+  <w:style w:type="character" w:customStyle="1" w:styleId="TitleChar">
+    <w:name w:val="Title Char"/>
+    <w:basedOn w:val="DefaultParagraphFont"/>
+    <w:link w:val="Title"/>
     <w:uiPriority w:val="10"/>
     <w:rsid w:val="00AD49F1"/>
     <w:rPr>
@@ -9913,10 +9905,10 @@
       <w:szCs w:val="56"/>
     </w:rPr>
   </w:style>
-  <w:style w:type="paragraph" w:styleId="Kopvaninhoudsopgave">
+  <w:style w:type="paragraph" w:styleId="TOCHeading">
     <w:name w:val="TOC Heading"/>
-    <w:basedOn w:val="Kop1"/>
-    <w:next w:val="Standaard"/>
+    <w:basedOn w:val="Heading1"/>
+    <w:next w:val="Normal"/>
     <w:uiPriority w:val="39"/>
     <w:unhideWhenUsed/>
     <w:qFormat/>
@@ -9928,10 +9920,10 @@
       <w:lang w:eastAsia="nl-NL"/>
     </w:rPr>
   </w:style>
-  <w:style w:type="paragraph" w:styleId="Inhopg2">
+  <w:style w:type="paragraph" w:styleId="TOC2">
     <w:name w:val="toc 2"/>
-    <w:basedOn w:val="Standaard"/>
-    <w:next w:val="Standaard"/>
+    <w:basedOn w:val="Normal"/>
+    <w:next w:val="Normal"/>
     <w:autoRedefine/>
     <w:uiPriority w:val="39"/>
     <w:unhideWhenUsed/>
@@ -9943,7 +9935,7 @@
   </w:style>
   <w:style w:type="character" w:styleId="Hyperlink">
     <w:name w:val="Hyperlink"/>
-    <w:basedOn w:val="Standaardalinea-lettertype"/>
+    <w:basedOn w:val="DefaultParagraphFont"/>
     <w:uiPriority w:val="99"/>
     <w:unhideWhenUsed/>
     <w:rsid w:val="00AD49F1"/>
@@ -9952,10 +9944,10 @@
       <w:u w:val="single"/>
     </w:rPr>
   </w:style>
-  <w:style w:type="paragraph" w:styleId="Inhopg1">
+  <w:style w:type="paragraph" w:styleId="TOC1">
     <w:name w:val="toc 1"/>
-    <w:basedOn w:val="Standaard"/>
-    <w:next w:val="Standaard"/>
+    <w:basedOn w:val="Normal"/>
+    <w:next w:val="Normal"/>
     <w:autoRedefine/>
     <w:uiPriority w:val="39"/>
     <w:unhideWhenUsed/>
@@ -9964,9 +9956,9 @@
       <w:spacing w:after="100"/>
     </w:pPr>
   </w:style>
-  <w:style w:type="table" w:styleId="Tabelraster">
+  <w:style w:type="table" w:styleId="TableGrid">
     <w:name w:val="Table Grid"/>
-    <w:basedOn w:val="Standaardtabel"/>
+    <w:basedOn w:val="TableNormal"/>
     <w:uiPriority w:val="39"/>
     <w:rsid w:val="00103E08"/>
     <w:pPr>

</xml_diff>